<commit_message>
se agrega pdf del tp
</commit_message>
<xml_diff>
--- a/TP 4 Composite Anegamiento Silva Eduardo Gabriel.docx
+++ b/TP 4 Composite Anegamiento Silva Eduardo Gabriel.docx
@@ -1483,6 +1483,23 @@
           <w:szCs w:val="24"/>
         </w:rPr>
       </w:pPr>
+    </w:p>
+    <w:p>
+      <w:pPr>
+        <w:spacing w:after="0" w:line="184" w:lineRule="exact"/>
+        <w:ind w:left="426"/>
+        <w:rPr>
+          <w:sz w:val="24"/>
+          <w:szCs w:val="24"/>
+        </w:rPr>
+      </w:pPr>
+      <w:r>
+        <w:rPr>
+          <w:sz w:val="24"/>
+          <w:szCs w:val="24"/>
+        </w:rPr>
+        <w:t>https://github.com/GabrielOkArg/TP_Composite_anegamiento.git</w:t>
+      </w:r>
     </w:p>
     <w:p>
       <w:pPr>

</xml_diff>